<commit_message>
phase 2 activity 1 done
</commit_message>
<xml_diff>
--- a/Phase 2/Activity 1/Documents/Phase 1 post-implementation Q.docx
+++ b/Phase 2/Activity 1/Documents/Phase 1 post-implementation Q.docx
@@ -31,7 +31,19 @@
         <w:rPr>
           <w:b w:val="0"/>
         </w:rPr>
-        <w:t>Volunteer # ____________</w:t>
+        <w:t>Volunteer # _____</w:t>
+      </w:r>
+      <w:r>
+        <w:rPr>
+          <w:b w:val="0"/>
+        </w:rPr>
+        <w:t>007</w:t>
+      </w:r>
+      <w:r>
+        <w:rPr>
+          <w:b w:val="0"/>
+        </w:rPr>
+        <w:t>_______</w:t>
       </w:r>
       <w:bookmarkEnd w:id="1"/>
     </w:p>
@@ -84,8 +96,14 @@
           <w:ilvl w:val="0"/>
           <w:numId w:val="4"/>
         </w:numPr>
-      </w:pPr>
-      <w:r>
+        <w:rPr>
+          <w:color w:val="FF0000"/>
+        </w:rPr>
+      </w:pPr>
+      <w:r>
+        <w:rPr>
+          <w:color w:val="FF0000"/>
+        </w:rPr>
         <w:t>Debugging the applications with crosscutting concerns</w:t>
       </w:r>
     </w:p>
@@ -129,7 +147,15 @@
         </w:numPr>
       </w:pPr>
       <w:r>
-        <w:t xml:space="preserve">Which of the following was the most  time consuming </w:t>
+        <w:t xml:space="preserve">Which of the following was the </w:t>
+      </w:r>
+      <w:proofErr w:type="gramStart"/>
+      <w:r>
+        <w:t>most  time</w:t>
+      </w:r>
+      <w:proofErr w:type="gramEnd"/>
+      <w:r>
+        <w:t xml:space="preserve"> consuming </w:t>
       </w:r>
       <w:r>
         <w:t xml:space="preserve">activity </w:t>
@@ -219,15 +245,48 @@
         </w:numPr>
       </w:pPr>
       <w:r>
-        <w:t>Learning CommJ (not applicable groups 1 and 2)</w:t>
-      </w:r>
-    </w:p>
-    <w:p>
-      <w:pPr>
+        <w:t xml:space="preserve">Learning </w:t>
+      </w:r>
+      <w:proofErr w:type="spellStart"/>
+      <w:r>
+        <w:t>CommJ</w:t>
+      </w:r>
+      <w:proofErr w:type="spellEnd"/>
+      <w:r>
+        <w:t xml:space="preserve"> (not applicable groups 1 and 2)</w:t>
+      </w:r>
+    </w:p>
+    <w:p>
+      <w:pPr>
+        <w:ind w:left="1080"/>
         <w:rPr>
           <w:rFonts w:ascii="Times New Roman" w:hAnsi="Times New Roman" w:cs="Times New Roman"/>
-        </w:rPr>
-      </w:pPr>
+          <w:color w:val="FF0000"/>
+        </w:rPr>
+      </w:pPr>
+      <w:r>
+        <w:rPr>
+          <w:rFonts w:ascii="Times New Roman" w:hAnsi="Times New Roman" w:cs="Times New Roman"/>
+          <w:color w:val="FF0000"/>
+        </w:rPr>
+        <w:t xml:space="preserve">Setting up </w:t>
+      </w:r>
+      <w:proofErr w:type="gramStart"/>
+      <w:r>
+        <w:rPr>
+          <w:rFonts w:ascii="Times New Roman" w:hAnsi="Times New Roman" w:cs="Times New Roman"/>
+          <w:color w:val="FF0000"/>
+        </w:rPr>
+        <w:t>the  development</w:t>
+      </w:r>
+      <w:proofErr w:type="gramEnd"/>
+      <w:r>
+        <w:rPr>
+          <w:rFonts w:ascii="Times New Roman" w:hAnsi="Times New Roman" w:cs="Times New Roman"/>
+          <w:color w:val="FF0000"/>
+        </w:rPr>
+        <w:t xml:space="preserve"> environment</w:t>
+      </w:r>
     </w:p>
     <w:p>
       <w:pPr>
@@ -248,8 +307,14 @@
           <w:ilvl w:val="0"/>
           <w:numId w:val="6"/>
         </w:numPr>
-      </w:pPr>
-      <w:r>
+        <w:rPr>
+          <w:color w:val="FF0000"/>
+        </w:rPr>
+      </w:pPr>
+      <w:r>
+        <w:rPr>
+          <w:color w:val="FF0000"/>
+        </w:rPr>
         <w:t>Your changes introduced new bugs</w:t>
       </w:r>
     </w:p>
@@ -343,8 +408,14 @@
           <w:ilvl w:val="0"/>
           <w:numId w:val="7"/>
         </w:numPr>
-      </w:pPr>
-      <w:r>
+        <w:rPr>
+          <w:color w:val="FF0000"/>
+        </w:rPr>
+      </w:pPr>
+      <w:r>
+        <w:rPr>
+          <w:color w:val="FF0000"/>
+        </w:rPr>
         <w:t>Refactor the code to make minor improvements to the classes, their relationships, or responsibilities</w:t>
       </w:r>
     </w:p>
@@ -419,8 +490,14 @@
           <w:ilvl w:val="0"/>
           <w:numId w:val="8"/>
         </w:numPr>
-      </w:pPr>
-      <w:r>
+        <w:rPr>
+          <w:color w:val="FF0000"/>
+        </w:rPr>
+      </w:pPr>
+      <w:r>
+        <w:rPr>
+          <w:color w:val="FF0000"/>
+        </w:rPr>
         <w:t>Very easy change, the two parts are almost oblivious</w:t>
       </w:r>
     </w:p>
@@ -507,8 +584,14 @@
           <w:ilvl w:val="0"/>
           <w:numId w:val="9"/>
         </w:numPr>
-      </w:pPr>
-      <w:r>
+        <w:rPr>
+          <w:color w:val="FF0000"/>
+        </w:rPr>
+      </w:pPr>
+      <w:r>
+        <w:rPr>
+          <w:color w:val="FF0000"/>
+        </w:rPr>
         <w:t>A little different</w:t>
       </w:r>
     </w:p>
@@ -548,9 +631,11 @@
       <w:r>
         <w:t xml:space="preserve"> original application (</w:t>
       </w:r>
+      <w:proofErr w:type="spellStart"/>
       <w:r>
         <w:t>WeatherStationSimulator</w:t>
       </w:r>
+      <w:proofErr w:type="spellEnd"/>
       <w:r>
         <w:t>) were implemented using connect-less communications. To implement this feature would your changes be?</w:t>
       </w:r>
@@ -574,8 +659,14 @@
           <w:ilvl w:val="0"/>
           <w:numId w:val="9"/>
         </w:numPr>
-      </w:pPr>
-      <w:r>
+        <w:rPr>
+          <w:color w:val="FF0000"/>
+        </w:rPr>
+      </w:pPr>
+      <w:r>
+        <w:rPr>
+          <w:color w:val="FF0000"/>
+        </w:rPr>
         <w:t>Somewhat different</w:t>
       </w:r>
     </w:p>
@@ -622,7 +713,15 @@
         </w:numPr>
       </w:pPr>
       <w:r>
-        <w:t>If the original application of WeatherStationSimulator where implemented in such a way so that the Transmitters in the original application, send data readings to multiple Receivers. To implement this feature would your changes be?</w:t>
+        <w:t xml:space="preserve">If the original application of </w:t>
+      </w:r>
+      <w:proofErr w:type="spellStart"/>
+      <w:r>
+        <w:t>WeatherStationSimulator</w:t>
+      </w:r>
+      <w:proofErr w:type="spellEnd"/>
+      <w:r>
+        <w:t xml:space="preserve"> where implemented in such a way so that the Transmitters in the original application, send data readings to multiple Receivers. To implement this feature would your changes be?</w:t>
       </w:r>
     </w:p>
     <w:p>
@@ -644,8 +743,14 @@
           <w:ilvl w:val="0"/>
           <w:numId w:val="10"/>
         </w:numPr>
-      </w:pPr>
-      <w:r>
+        <w:rPr>
+          <w:color w:val="FF0000"/>
+        </w:rPr>
+      </w:pPr>
+      <w:r>
+        <w:rPr>
+          <w:color w:val="FF0000"/>
+        </w:rPr>
         <w:t>Somewhat different</w:t>
       </w:r>
     </w:p>
@@ -724,8 +829,14 @@
           <w:ilvl w:val="0"/>
           <w:numId w:val="11"/>
         </w:numPr>
-      </w:pPr>
-      <w:r>
+        <w:rPr>
+          <w:color w:val="FF0000"/>
+        </w:rPr>
+      </w:pPr>
+      <w:r>
+        <w:rPr>
+          <w:color w:val="FF0000"/>
+        </w:rPr>
         <w:t>A little different</w:t>
       </w:r>
     </w:p>
@@ -795,8 +906,13 @@
         </w:numPr>
       </w:pPr>
       <w:r>
-        <w:t>Need to introduce new pointcuts</w:t>
-      </w:r>
+        <w:t xml:space="preserve">Need to introduce new </w:t>
+      </w:r>
+      <w:proofErr w:type="spellStart"/>
+      <w:r>
+        <w:t>pointcuts</w:t>
+      </w:r>
+      <w:proofErr w:type="spellEnd"/>
     </w:p>
     <w:p>
       <w:pPr>
@@ -819,7 +935,15 @@
         </w:numPr>
       </w:pPr>
       <w:r>
-        <w:t>Lines of Code (LoC) and complexity of sample application may increase</w:t>
+        <w:t>Lines of Code (</w:t>
+      </w:r>
+      <w:proofErr w:type="spellStart"/>
+      <w:r>
+        <w:t>LoC</w:t>
+      </w:r>
+      <w:proofErr w:type="spellEnd"/>
+      <w:r>
+        <w:t>) and complexity of sample application may increase</w:t>
       </w:r>
     </w:p>
     <w:p>
@@ -841,8 +965,14 @@
           <w:ilvl w:val="0"/>
           <w:numId w:val="12"/>
         </w:numPr>
-      </w:pPr>
-      <w:r>
+        <w:rPr>
+          <w:color w:val="FF0000"/>
+        </w:rPr>
+      </w:pPr>
+      <w:r>
+        <w:rPr>
+          <w:color w:val="FF0000"/>
+        </w:rPr>
         <w:t xml:space="preserve">Require only minor change in implementation </w:t>
       </w:r>
     </w:p>
@@ -853,8 +983,14 @@
           <w:ilvl w:val="0"/>
           <w:numId w:val="12"/>
         </w:numPr>
-      </w:pPr>
-      <w:r>
+        <w:rPr>
+          <w:color w:val="FF0000"/>
+        </w:rPr>
+      </w:pPr>
+      <w:r>
+        <w:rPr>
+          <w:color w:val="FF0000"/>
+        </w:rPr>
         <w:t>Only need to modify some rules i.e., state machines etc., to accommodate new conversations</w:t>
       </w:r>
     </w:p>
@@ -918,7 +1054,21 @@
         <w:rPr>
           <w:highlight w:val="yellow"/>
         </w:rPr>
-        <w:t>For CommJ Group</w:t>
+        <w:t xml:space="preserve">For </w:t>
+      </w:r>
+      <w:proofErr w:type="spellStart"/>
+      <w:r>
+        <w:rPr>
+          <w:highlight w:val="yellow"/>
+        </w:rPr>
+        <w:t>CommJ</w:t>
+      </w:r>
+      <w:proofErr w:type="spellEnd"/>
+      <w:r>
+        <w:rPr>
+          <w:highlight w:val="yellow"/>
+        </w:rPr>
+        <w:t xml:space="preserve"> Group</w:t>
       </w:r>
       <w:r>
         <w:t xml:space="preserve">] </w:t>
@@ -941,8 +1091,6 @@
       <w:r>
         <w:t>MS conversation</w:t>
       </w:r>
-      <w:bookmarkStart w:id="2" w:name="_GoBack"/>
-      <w:bookmarkEnd w:id="2"/>
       <w:r>
         <w:t>, what are the following changes you can expect in your implementation?</w:t>
       </w:r>
@@ -968,8 +1116,13 @@
         </w:numPr>
       </w:pPr>
       <w:r>
-        <w:t>Need to introduce new pointcuts</w:t>
-      </w:r>
+        <w:t xml:space="preserve">Need to introduce new </w:t>
+      </w:r>
+      <w:proofErr w:type="spellStart"/>
+      <w:r>
+        <w:t>pointcuts</w:t>
+      </w:r>
+      <w:proofErr w:type="spellEnd"/>
     </w:p>
     <w:p>
       <w:pPr>
@@ -978,8 +1131,14 @@
           <w:ilvl w:val="0"/>
           <w:numId w:val="13"/>
         </w:numPr>
-      </w:pPr>
-      <w:r>
+        <w:rPr>
+          <w:color w:val="FF0000"/>
+        </w:rPr>
+      </w:pPr>
+      <w:r>
+        <w:rPr>
+          <w:color w:val="FF0000"/>
+        </w:rPr>
         <w:t>Need to define new data structures to keep track of conversation</w:t>
       </w:r>
     </w:p>
@@ -992,7 +1151,15 @@
         </w:numPr>
       </w:pPr>
       <w:r>
-        <w:t>Lines of Code (LoC) and complexity of sample application may increase</w:t>
+        <w:t>Lines of Code (</w:t>
+      </w:r>
+      <w:proofErr w:type="spellStart"/>
+      <w:r>
+        <w:t>LoC</w:t>
+      </w:r>
+      <w:proofErr w:type="spellEnd"/>
+      <w:r>
+        <w:t>) and complexity of sample application may increase</w:t>
       </w:r>
     </w:p>
     <w:p>
@@ -1096,7 +1263,16 @@
           <w:numId w:val="0"/>
         </w:numPr>
         <w:ind w:left="720"/>
-      </w:pPr>
+        <w:rPr>
+          <w:color w:val="FF0000"/>
+        </w:rPr>
+      </w:pPr>
+      <w:r>
+        <w:rPr>
+          <w:color w:val="FF0000"/>
+        </w:rPr>
+        <w:t>2</w:t>
+      </w:r>
     </w:p>
     <w:p>
       <w:pPr>
@@ -1125,8 +1301,24 @@
         <w:ind w:left="360"/>
         <w:rPr>
           <w:rFonts w:ascii="Times New Roman" w:hAnsi="Times New Roman" w:cs="Times New Roman"/>
-        </w:rPr>
-      </w:pPr>
+          <w:color w:val="FF0000"/>
+        </w:rPr>
+      </w:pPr>
+      <w:r>
+        <w:rPr>
+          <w:rFonts w:ascii="Times New Roman" w:hAnsi="Times New Roman" w:cs="Times New Roman"/>
+        </w:rPr>
+        <w:t xml:space="preserve"> </w:t>
+      </w:r>
+      <w:bookmarkStart w:id="2" w:name="_GoBack"/>
+      <w:r>
+        <w:rPr>
+          <w:rFonts w:ascii="Times New Roman" w:hAnsi="Times New Roman" w:cs="Times New Roman"/>
+          <w:color w:val="FF0000"/>
+        </w:rPr>
+        <w:t>1</w:t>
+      </w:r>
+      <w:bookmarkEnd w:id="2"/>
     </w:p>
     <w:p>
       <w:pPr>

</xml_diff>